<commit_message>
Commentaires codes + rapport
</commit_message>
<xml_diff>
--- a/tp_note.docx
+++ b/tp_note.docx
@@ -71,22 +71,55 @@
       <w:pPr>
         <w:rPr>
           <w:u w:val="single"/>
+        </w:rPr>
+      </w:pPr>
+      <w:r>
+        <w:rPr>
+          <w:u w:val="single"/>
           <w:lang w:val="en-US"/>
         </w:rPr>
-      </w:pPr>
+        <w:t>1]</w:t>
+      </w:r>
       <w:r>
         <w:rPr>
           <w:u w:val="single"/>
           <w:lang w:val="en-US"/>
         </w:rPr>
-        <w:t>1]</w:t>
-      </w:r>
-      <w:r>
-        <w:rPr>
-          <w:u w:val="single"/>
-          <w:lang w:val="en-US"/>
-        </w:rPr>
-        <w:t xml:space="preserve"> Explain the code by means of executing and may be changing it. What does it do?</w:t>
+        <w:t xml:space="preserve"> Explain the code by means of executing and may be changing it. </w:t>
+      </w:r>
+      <w:r>
+        <w:rPr>
+          <w:u w:val="single"/>
+        </w:rPr>
+        <w:t xml:space="preserve">What </w:t>
+      </w:r>
+      <w:proofErr w:type="spellStart"/>
+      <w:r>
+        <w:rPr>
+          <w:u w:val="single"/>
+        </w:rPr>
+        <w:t>does</w:t>
+      </w:r>
+      <w:proofErr w:type="spellEnd"/>
+      <w:r>
+        <w:rPr>
+          <w:u w:val="single"/>
+        </w:rPr>
+        <w:t xml:space="preserve"> </w:t>
+      </w:r>
+      <w:proofErr w:type="spellStart"/>
+      <w:r>
+        <w:rPr>
+          <w:u w:val="single"/>
+        </w:rPr>
+        <w:t>it</w:t>
+      </w:r>
+      <w:proofErr w:type="spellEnd"/>
+      <w:r>
+        <w:rPr>
+          <w:u w:val="single"/>
+        </w:rPr>
+        <w:t xml:space="preserve"> do?</w:t>
       </w:r>
     </w:p>
     <w:p>
@@ -194,7 +227,21 @@
         <w:rPr>
           <w:u w:val="single"/>
         </w:rPr>
-        <w:t xml:space="preserve"> What does « break » do ?</w:t>
+        <w:t xml:space="preserve"> What </w:t>
+      </w:r>
+      <w:proofErr w:type="spellStart"/>
+      <w:r>
+        <w:rPr>
+          <w:u w:val="single"/>
+        </w:rPr>
+        <w:t>does</w:t>
+      </w:r>
+      <w:proofErr w:type="spellEnd"/>
+      <w:r>
+        <w:rPr>
+          <w:u w:val="single"/>
+        </w:rPr>
+        <w:t xml:space="preserve"> « break » do ?</w:t>
       </w:r>
     </w:p>
     <w:p>
@@ -229,7 +276,21 @@
         <w:rPr>
           <w:u w:val="single"/>
         </w:rPr>
-        <w:t xml:space="preserve"> What does « let » do ?</w:t>
+        <w:t xml:space="preserve"> What </w:t>
+      </w:r>
+      <w:proofErr w:type="spellStart"/>
+      <w:r>
+        <w:rPr>
+          <w:u w:val="single"/>
+        </w:rPr>
+        <w:t>does</w:t>
+      </w:r>
+      <w:proofErr w:type="spellEnd"/>
+      <w:r>
+        <w:rPr>
+          <w:u w:val="single"/>
+        </w:rPr>
+        <w:t xml:space="preserve"> « let » do ?</w:t>
       </w:r>
     </w:p>
     <w:p>
@@ -268,13 +329,113 @@
         <w:lastRenderedPageBreak/>
         <w:t xml:space="preserve">1.2 </w:t>
       </w:r>
+      <w:proofErr w:type="spellStart"/>
       <w:r>
         <w:rPr>
           <w:b/>
         </w:rPr>
         <w:t>Coding</w:t>
       </w:r>
-    </w:p>
+      <w:proofErr w:type="spellEnd"/>
+    </w:p>
+    <w:p/>
+    <w:p>
+      <w:pPr>
+        <w:ind w:firstLine="708"/>
+        <w:jc w:val="both"/>
+      </w:pPr>
+      <w:r>
+        <w:t>Dans un premier temps nous demandons à l’utilisateur de rentrer son mot de passe. Une fois ceci fais nous le stockons dans une variable qui va nous permettre d’effectuer les tests par la suite.</w:t>
+      </w:r>
+    </w:p>
+    <w:p>
+      <w:pPr>
+        <w:jc w:val="both"/>
+      </w:pPr>
+      <w:r>
+        <w:t xml:space="preserve">Pour faire les tests nous avons utilisés les expressions régulières </w:t>
+      </w:r>
+      <w:r>
+        <w:t xml:space="preserve">qui nous permettent de comparer la chaîne stockée avec des chaînes définies par ces expressions. Il ne nous reste plus qu’à vérifier leurs correspondances. </w:t>
+      </w:r>
+    </w:p>
+    <w:p>
+      <w:pPr>
+        <w:ind w:firstLine="708"/>
+        <w:jc w:val="both"/>
+      </w:pPr>
+      <w:r>
+        <w:t>Pour le premier test, pas d’expression régulière, on reprend tout simplement la variable que l’on décompose en fonction de son nombre de caractère, et ensuite, le –ge nous permettra de vérifier si cette valeur est bien plus grande que 8.</w:t>
+      </w:r>
+    </w:p>
+    <w:p>
+      <w:pPr>
+        <w:ind w:firstLine="708"/>
+        <w:jc w:val="both"/>
+      </w:pPr>
+    </w:p>
+    <w:p>
+      <w:pPr>
+        <w:ind w:firstLine="708"/>
+        <w:jc w:val="both"/>
+      </w:pPr>
+      <w:r>
+        <w:t>Dans le deuxième test, celui où nous allons vérifier la présence d’un chiffre au moins dans le mot de passe, nous utiliserons une expression régulière.</w:t>
+      </w:r>
+      <w:r>
+        <w:br/>
+        <w:t>L’expression régulière que nous avons définie correspond à une chaîne pouvant contenir aucun ou plusieurs caractères, puis un chiffre, puis aucun ou plusieurs caractères. Cette expression correspond donc bien  à tous les cas que nous voulons, à savoir un mot de passe contenant au moins un chiffre.</w:t>
+      </w:r>
+      <w:r>
+        <w:br/>
+        <w:t>Ensuite, une fois l’expression régulière définie, il ne nous reste plus qu’</w:t>
+      </w:r>
+      <w:proofErr w:type="spellStart"/>
+      <w:r>
+        <w:t>a</w:t>
+      </w:r>
+      <w:proofErr w:type="spellEnd"/>
+      <w:r>
+        <w:t xml:space="preserve"> faire la comparaison entre notre mot de passe </w:t>
+      </w:r>
+      <w:r>
+        <w:t>stocké</w:t>
+      </w:r>
+      <w:r>
+        <w:t xml:space="preserve"> dans notre variable, et cette expression.</w:t>
+      </w:r>
+    </w:p>
+    <w:p>
+      <w:pPr>
+        <w:jc w:val="both"/>
+      </w:pPr>
+      <w:r>
+        <w:tab/>
+        <w:t>Enfin le troisième test</w:t>
+      </w:r>
+      <w:r>
+        <w:t xml:space="preserve"> </w:t>
+      </w:r>
+      <w:r>
+        <w:t xml:space="preserve">reprend le même principe que le second. On définit une expression régulière contenant aucun ou plusieurs caractères, puis un caractère non </w:t>
+      </w:r>
+      <w:r>
+        <w:t>alphanumérique</w:t>
+      </w:r>
+      <w:bookmarkStart w:id="0" w:name="_GoBack"/>
+      <w:bookmarkEnd w:id="0"/>
+      <w:r>
+        <w:t xml:space="preserve">, puis aucun ou plusieurs caractères. On compare donc cette expression régulière à notre variable afin de savoir si notre variable contient ou non un caractère non </w:t>
+      </w:r>
+      <w:r>
+        <w:t>alphanumérique</w:t>
+      </w:r>
+      <w:r>
+        <w:t>.</w:t>
+      </w:r>
+    </w:p>
+    <w:p/>
+    <w:p/>
     <w:p>
       <w:pPr>
         <w:rPr>
@@ -305,8 +466,16 @@
         <w:rPr>
           <w:b/>
         </w:rPr>
-        <w:t>2.1 Understanding</w:t>
-      </w:r>
+        <w:t xml:space="preserve">2.1 </w:t>
+      </w:r>
+      <w:proofErr w:type="spellStart"/>
+      <w:r>
+        <w:rPr>
+          <w:b/>
+        </w:rPr>
+        <w:t>Understanding</w:t>
+      </w:r>
+      <w:proofErr w:type="spellEnd"/>
     </w:p>
     <w:p>
       <w:pPr>
@@ -316,7 +485,15 @@
         <w:tab/>
       </w:r>
       <w:r>
-        <w:t>Ce fichier contient une liste d’utilisateur avec des informations les concernants. Chaque ligne de ce fichier représente un utilisateur. Chaque informations sur cette ligne est séparée par « : ».</w:t>
+        <w:t xml:space="preserve">Ce fichier contient une liste d’utilisateur avec des informations les </w:t>
+      </w:r>
+      <w:proofErr w:type="spellStart"/>
+      <w:r>
+        <w:t>concernants</w:t>
+      </w:r>
+      <w:proofErr w:type="spellEnd"/>
+      <w:r>
+        <w:t>. Chaque ligne de ce fichier représente un utilisateur. Chaque informations sur cette ligne est séparée par « : ».</w:t>
       </w:r>
     </w:p>
     <w:p>
@@ -343,16 +520,22 @@
         <w:jc w:val="both"/>
       </w:pPr>
       <w:r>
+        <w:lastRenderedPageBreak/>
         <w:t xml:space="preserve">La troisième </w:t>
       </w:r>
       <w:r>
-        <w:t>information</w:t>
-      </w:r>
-      <w:r>
-        <w:t xml:space="preserve"> </w:t>
-      </w:r>
-      <w:r>
-        <w:t>d’une ligne contient l’  « User Identefier », c’est un entier qui permet d’identifier un utilisateur sur un ordinateur</w:t>
+        <w:t xml:space="preserve">information </w:t>
+      </w:r>
+      <w:r>
+        <w:t xml:space="preserve">d’une ligne contient l’  « User </w:t>
+      </w:r>
+      <w:proofErr w:type="spellStart"/>
+      <w:r>
+        <w:t>Identefier</w:t>
+      </w:r>
+      <w:proofErr w:type="spellEnd"/>
+      <w:r>
+        <w:t> », c’est un entier qui permet d’identifier un utilisateur sur un ordinateur</w:t>
       </w:r>
       <w:r>
         <w:t xml:space="preserve"> ou un réseau</w:t>
@@ -375,10 +558,7 @@
         <w:t xml:space="preserve">La quatrième </w:t>
       </w:r>
       <w:r>
-        <w:t>information</w:t>
-      </w:r>
-      <w:r>
-        <w:t xml:space="preserve"> </w:t>
+        <w:t xml:space="preserve">information </w:t>
       </w:r>
       <w:r>
         <w:t xml:space="preserve">correspond au « Group Identifier », qui sert le même but que l’ « User Identifier. </w:t>
@@ -405,13 +585,18 @@
         <w:t xml:space="preserve">La cinquième </w:t>
       </w:r>
       <w:r>
-        <w:t>information</w:t>
-      </w:r>
-      <w:r>
-        <w:t xml:space="preserve"> </w:t>
-      </w:r>
-      <w:r>
-        <w:t xml:space="preserve">« Gecos Field » regroupent l’ensemble des informations d’un utilisateur comme son nom réel, son adresse, </w:t>
+        <w:t xml:space="preserve">information </w:t>
+      </w:r>
+      <w:r>
+        <w:t>« </w:t>
+      </w:r>
+      <w:proofErr w:type="spellStart"/>
+      <w:r>
+        <w:t>Gecos</w:t>
+      </w:r>
+      <w:proofErr w:type="spellEnd"/>
+      <w:r>
+        <w:t xml:space="preserve"> Field » regroupent l’ensemble des informations d’un utilisateur comme son nom réel, son adresse, </w:t>
       </w:r>
       <w:r>
         <w:t>son numéro de téléphone, de fax (…)</w:t>
@@ -435,10 +620,7 @@
         <w:t xml:space="preserve">La sixième </w:t>
       </w:r>
       <w:r>
-        <w:t>information</w:t>
-      </w:r>
-      <w:r>
-        <w:t xml:space="preserve"> </w:t>
+        <w:t xml:space="preserve">information </w:t>
       </w:r>
       <w:r>
         <w:t>appelé</w:t>
@@ -447,7 +629,15 @@
         <w:t>e</w:t>
       </w:r>
       <w:r>
-        <w:t xml:space="preserve"> « Personnal Directory » est le chemin absolu vers le répertoire personnel de l’utilisateur. C’est dans ce répertoire où se </w:t>
+        <w:t xml:space="preserve"> « </w:t>
+      </w:r>
+      <w:proofErr w:type="spellStart"/>
+      <w:r>
+        <w:t>Personnal</w:t>
+      </w:r>
+      <w:proofErr w:type="spellEnd"/>
+      <w:r>
+        <w:t xml:space="preserve"> Directory » est le chemin absolu vers le répertoire personnel de l’utilisateur. C’est dans ce répertoire où se </w:t>
       </w:r>
       <w:r>
         <w:t>situent</w:t>
@@ -467,10 +657,7 @@
         <w:t xml:space="preserve">La dernière </w:t>
       </w:r>
       <w:r>
-        <w:t>information</w:t>
-      </w:r>
-      <w:r>
-        <w:t xml:space="preserve"> </w:t>
+        <w:t xml:space="preserve">information </w:t>
       </w:r>
       <w:r>
         <w:t>est nommée « Shell ».</w:t>
@@ -490,8 +677,6 @@
       <w:r>
         <w:t xml:space="preserve"> utilisateur</w:t>
       </w:r>
-      <w:bookmarkStart w:id="0" w:name="_GoBack"/>
-      <w:bookmarkEnd w:id="0"/>
       <w:r>
         <w:t>.</w:t>
       </w:r>
@@ -511,8 +696,16 @@
         <w:rPr>
           <w:b/>
         </w:rPr>
-        <w:t>2.2 Coding</w:t>
-      </w:r>
+        <w:t xml:space="preserve">2.2 </w:t>
+      </w:r>
+      <w:proofErr w:type="spellStart"/>
+      <w:r>
+        <w:rPr>
+          <w:b/>
+        </w:rPr>
+        <w:t>Coding</w:t>
+      </w:r>
+      <w:proofErr w:type="spellEnd"/>
     </w:p>
     <w:p>
       <w:pPr>
@@ -520,7 +713,31 @@
       </w:pPr>
       <w:r>
         <w:tab/>
-        <w:t xml:space="preserve">Dans un premier temps, on place le fichier « passwd » dans une variable nommée « fichier » permettant une lecture plus facile. De plus, on crée une liste « listLigne », servant à regrouper toutes les lignes de ce fichier, dans laquelle on place la première ligne afin d’initialiser la liste, et une variable « iterationLigne » permettant de savoir combien de ligne contient cette liste. </w:t>
+        <w:t>Dans un premier temps, on place le fichier « </w:t>
+      </w:r>
+      <w:proofErr w:type="spellStart"/>
+      <w:r>
+        <w:t>passwd</w:t>
+      </w:r>
+      <w:proofErr w:type="spellEnd"/>
+      <w:r>
+        <w:t> » dans une variable nommée « fichier » permettant une lecture plus facile. De plus, on crée une liste « </w:t>
+      </w:r>
+      <w:proofErr w:type="spellStart"/>
+      <w:r>
+        <w:t>listLigne</w:t>
+      </w:r>
+      <w:proofErr w:type="spellEnd"/>
+      <w:r>
+        <w:t> », servant à regrouper toutes les lignes de ce fichier, dans laquelle on place la première ligne afin d’initialiser la liste, et une variable « </w:t>
+      </w:r>
+      <w:proofErr w:type="spellStart"/>
+      <w:r>
+        <w:t>iterationLigne</w:t>
+      </w:r>
+      <w:proofErr w:type="spellEnd"/>
+      <w:r>
+        <w:t xml:space="preserve"> » permettant de savoir combien de ligne contient cette liste. </w:t>
       </w:r>
     </w:p>
     <w:p>
@@ -529,15 +746,38 @@
       </w:pPr>
       <w:r>
         <w:tab/>
-        <w:t>Nous rentrons ensuite dans une boucle « while » afin de placer toutes les lignes du fichier dans la liste précédemment initialisée. Dans ce « tant que », on test le contenu de la ligne placée dans la liste, si celle-ci est vide, on interrompt la boucle. Après ce test, on incrémente seulement la variable « iterationLigne », ceci permet d’exclure la dernière ligne de la liste ajoutée qui correspond à la chaîne vide.</w:t>
-      </w:r>
-    </w:p>
-    <w:p>
-      <w:pPr>
-        <w:jc w:val="both"/>
-      </w:pPr>
-      <w:r>
-        <w:lastRenderedPageBreak/>
+        <w:t>Nous rentrons ensuite dans une boucle « </w:t>
+      </w:r>
+      <w:proofErr w:type="spellStart"/>
+      <w:r>
+        <w:t>while</w:t>
+      </w:r>
+      <w:proofErr w:type="spellEnd"/>
+      <w:r>
+        <w:t> » afin de placer toutes les lignes du fichier dans la liste précédemment initialisée. Dans ce « tant que », on test le contenu de la ligne placée dans la liste, si celle-ci est vide, on interrompt la boucle. Après ce test, on incrémente seulement la variable « </w:t>
+      </w:r>
+      <w:proofErr w:type="spellStart"/>
+      <w:r>
+        <w:t>iterationLigne</w:t>
+      </w:r>
+      <w:proofErr w:type="spellEnd"/>
+      <w:r>
+        <w:t xml:space="preserve"> », ceci permet d’exclure la dernière ligne de la liste ajoutée qui correspond à </w:t>
+      </w:r>
+      <w:proofErr w:type="gramStart"/>
+      <w:r>
+        <w:t>la</w:t>
+      </w:r>
+      <w:proofErr w:type="gramEnd"/>
+      <w:r>
+        <w:t xml:space="preserve"> chaîne vide.</w:t>
+      </w:r>
+    </w:p>
+    <w:p>
+      <w:pPr>
+        <w:jc w:val="both"/>
+      </w:pPr>
+      <w:r>
         <w:tab/>
         <w:t>Après cette extraction, on ferme tout d’abord le fichier. On demande ensuite à l’utilisateur de rentrer un nom que l’on récupéré dans une variable appelée « nom ». Pour la récupération des données associées à ce nom, on crée une variable « info », initialisée à la chaîne vide, destinée à contenir ces informations, et une variable « i » initialisée à 0 utilisée pour la prochaine boucle.</w:t>
       </w:r>
@@ -548,7 +788,15 @@
       </w:pPr>
       <w:r>
         <w:tab/>
-        <w:t>Ce nouveau « while » permet de parcourir la liste de lignes afin de savoir si le nom récupéré se trouve dans le fichier. Le test effectué vérifie si celui-ci correspond à la première valeur de la chaîne sur laquelle on se trouve, si c’est le cas, on affecte cette ligne splittée sur « : » à la variable « info » puis on sort de la boucle. Si le test est faux on incrémente i et on passe à la chaîne suivante dans la liste jusqu’à que toutes les lignes soient testées.</w:t>
+        <w:t>Ce nouveau « </w:t>
+      </w:r>
+      <w:proofErr w:type="spellStart"/>
+      <w:r>
+        <w:t>while</w:t>
+      </w:r>
+      <w:proofErr w:type="spellEnd"/>
+      <w:r>
+        <w:t> » permet de parcourir la liste de lignes afin de savoir si le nom récupéré se trouve dans le fichier. Le test effectué vérifie si celui-ci correspond à la première valeur de la chaîne sur laquelle on se trouve, si c’est le cas, on affecte cette ligne splittée sur « : » à la variable « info » puis on sort de la boucle. Si le test est faux on incrémente i et on passe à la chaîne suivante dans la liste jusqu’à que toutes les lignes soient testées.</w:t>
       </w:r>
     </w:p>
     <w:p>
@@ -576,8 +824,30 @@
         <w:rPr>
           <w:b/>
         </w:rPr>
-        <w:t>3. Comparing Scripting Languages</w:t>
-      </w:r>
+        <w:t xml:space="preserve">3. </w:t>
+      </w:r>
+      <w:proofErr w:type="spellStart"/>
+      <w:r>
+        <w:rPr>
+          <w:b/>
+        </w:rPr>
+        <w:t>Comparing</w:t>
+      </w:r>
+      <w:proofErr w:type="spellEnd"/>
+      <w:r>
+        <w:rPr>
+          <w:b/>
+        </w:rPr>
+        <w:t xml:space="preserve"> Scripting </w:t>
+      </w:r>
+      <w:proofErr w:type="spellStart"/>
+      <w:r>
+        <w:rPr>
+          <w:b/>
+        </w:rPr>
+        <w:t>Languages</w:t>
+      </w:r>
+      <w:proofErr w:type="spellEnd"/>
     </w:p>
     <w:p>
       <w:pPr>
@@ -587,7 +857,15 @@
         <w:tab/>
       </w:r>
       <w:r>
-        <w:t xml:space="preserve">Pour la réalisation de ce programme nous utilisons le module de python « re » permettant de faire des opérations avec les expressions régulières. </w:t>
+        <w:t>Pour la réalisation de ce programme nous utilisons le module de python « </w:t>
+      </w:r>
+      <w:proofErr w:type="spellStart"/>
+      <w:r>
+        <w:t>re</w:t>
+      </w:r>
+      <w:proofErr w:type="spellEnd"/>
+      <w:r>
+        <w:t xml:space="preserve"> » permettant de faire des opérations avec les expressions régulières. </w:t>
       </w:r>
       <w:r>
         <w:t>En effet c’est celui-ci qui nous permet d’effectuer les test</w:t>
@@ -596,7 +874,15 @@
         <w:t xml:space="preserve">s </w:t>
       </w:r>
       <w:r>
-        <w:t xml:space="preserve">2 et 3 décrit plus loin grâce à sa fonction « search » qui chercher si une expression régulière passée en paramètre et contenu dans la chaîne passée, elle </w:t>
+        <w:t>2 et 3 décrit plus loin grâce à sa fonction « </w:t>
+      </w:r>
+      <w:proofErr w:type="spellStart"/>
+      <w:r>
+        <w:t>search</w:t>
+      </w:r>
+      <w:proofErr w:type="spellEnd"/>
+      <w:r>
+        <w:t xml:space="preserve"> » qui chercher si une expression régulière passée en paramètre et contenu dans la chaîne passée, elle </w:t>
       </w:r>
       <w:r>
         <w:t>aussi</w:t>
@@ -620,7 +906,39 @@
       </w:pPr>
       <w:r>
         <w:tab/>
-        <w:t>En effet, on retrouve une deuxième boucle qui continue tant que le mot de passe rentré n’est pas bon. Premièrement, dans cette boucle, nous demandons à l’utilisateur de rentrer un mot de passe que l’on place dans la variable « mdp ». Les variables suivantes vont servir pour les tests à venir, « aNbCar » contient le nombre de caractères du mot de passe, « aNombre » et « aCarSpec » contiennent des expressions régulières que doit respe</w:t>
+        <w:t>En effet, on retrouve une deuxième boucle qui continue tant que le mot de passe rentré n’est pas bon. Premièrement, dans cette boucle, nous demandons à l’utilisateur de rentrer un mot de passe que l’on place dans la variable « </w:t>
+      </w:r>
+      <w:proofErr w:type="spellStart"/>
+      <w:r>
+        <w:t>mdp</w:t>
+      </w:r>
+      <w:proofErr w:type="spellEnd"/>
+      <w:r>
+        <w:t> ». Les variables suivantes vont servir pour les tests à venir, « </w:t>
+      </w:r>
+      <w:proofErr w:type="spellStart"/>
+      <w:r>
+        <w:t>aNbCar</w:t>
+      </w:r>
+      <w:proofErr w:type="spellEnd"/>
+      <w:r>
+        <w:t> » contient le nombre de caractères du mot de passe, « </w:t>
+      </w:r>
+      <w:proofErr w:type="spellStart"/>
+      <w:r>
+        <w:t>aNombre</w:t>
+      </w:r>
+      <w:proofErr w:type="spellEnd"/>
+      <w:r>
+        <w:t> » et « </w:t>
+      </w:r>
+      <w:proofErr w:type="spellStart"/>
+      <w:r>
+        <w:t>aCarSpec</w:t>
+      </w:r>
+      <w:proofErr w:type="spellEnd"/>
+      <w:r>
+        <w:t> » contiennent des expressions régulières que doit respe</w:t>
       </w:r>
       <w:r>
         <w:t>cter l’entrée de l’utilisateur</w:t>

</xml_diff>